<commit_message>
Add new field to ShopItem, upd Shop task file
</commit_message>
<xml_diff>
--- a/Documentation/TZ/Shop.docx
+++ b/Documentation/TZ/Shop.docx
@@ -47,8 +47,18 @@
           <w:sz w:val="26"/>
           <w:szCs w:val="26"/>
         </w:rPr>
-        <w:t xml:space="preserve">Магазин ресурсов является ключевым сервисом проекта, где игроки могут за игровую валюту приобрести необходимые им для развития предметы. Игровую валюту можно пополнить </w:t>
-      </w:r>
+        <w:t>Магазин ресурсов является ключевым сервисом проекта, где игроки могут за игровую валюту приобрести необходимые им для развития предметы.</w:t>
+      </w:r>
+      <w:r>
+        <w:rPr>
+          <w:rFonts w:ascii="Times New Roman" w:hAnsi="Times New Roman" w:cs="Times New Roman"/>
+          <w:sz w:val="26"/>
+          <w:szCs w:val="26"/>
+        </w:rPr>
+        <w:t xml:space="preserve"> Игровую валюту можно пополнить.</w:t>
+      </w:r>
+      <w:bookmarkStart w:id="0" w:name="_GoBack"/>
+      <w:bookmarkEnd w:id="0"/>
     </w:p>
     <w:p>
       <w:pPr>
@@ -134,13 +144,23 @@
         </w:rPr>
         <w:t xml:space="preserve"> 2, </w:t>
       </w:r>
-      <w:r>
-        <w:rPr>
-          <w:rFonts w:ascii="Times New Roman" w:hAnsi="Times New Roman" w:cs="Times New Roman"/>
-          <w:sz w:val="26"/>
-          <w:szCs w:val="26"/>
-        </w:rPr>
-        <w:t>Vanil, и</w:t>
+      <w:proofErr w:type="spellStart"/>
+      <w:r>
+        <w:rPr>
+          <w:rFonts w:ascii="Times New Roman" w:hAnsi="Times New Roman" w:cs="Times New Roman"/>
+          <w:sz w:val="26"/>
+          <w:szCs w:val="26"/>
+        </w:rPr>
+        <w:t>Vanil</w:t>
+      </w:r>
+      <w:proofErr w:type="spellEnd"/>
+      <w:r>
+        <w:rPr>
+          <w:rFonts w:ascii="Times New Roman" w:hAnsi="Times New Roman" w:cs="Times New Roman"/>
+          <w:sz w:val="26"/>
+          <w:szCs w:val="26"/>
+        </w:rPr>
+        <w:t>, и</w:t>
       </w:r>
       <w:r>
         <w:rPr>
@@ -334,7 +354,25 @@
           <w:szCs w:val="26"/>
         </w:rPr>
         <w:lastRenderedPageBreak/>
-        <w:t>Слева в столбце (при нажатии на предмет) отображается информация о предмете, а также есть возможность перейти в раздел покупки и древа крафтов для данного предмета.</w:t>
+        <w:t xml:space="preserve">Слева в столбце (при нажатии на предмет) отображается информация о предмете, а также есть возможность перейти в раздел покупки и древа </w:t>
+      </w:r>
+      <w:proofErr w:type="spellStart"/>
+      <w:r>
+        <w:rPr>
+          <w:rFonts w:ascii="Times New Roman" w:hAnsi="Times New Roman" w:cs="Times New Roman"/>
+          <w:sz w:val="26"/>
+          <w:szCs w:val="26"/>
+        </w:rPr>
+        <w:t>крафтов</w:t>
+      </w:r>
+      <w:proofErr w:type="spellEnd"/>
+      <w:r>
+        <w:rPr>
+          <w:rFonts w:ascii="Times New Roman" w:hAnsi="Times New Roman" w:cs="Times New Roman"/>
+          <w:sz w:val="26"/>
+          <w:szCs w:val="26"/>
+        </w:rPr>
+        <w:t xml:space="preserve"> для данного предмета.</w:t>
       </w:r>
     </w:p>
     <w:p>
@@ -515,7 +553,25 @@
           <w:sz w:val="26"/>
           <w:szCs w:val="26"/>
         </w:rPr>
-        <w:t>При добавлении предмета необходимо заполнить всю информацию о нем. Все поля, в том числе и изображение – обязательны для заполнения (использование в крафтах сюда не входит).</w:t>
+        <w:t xml:space="preserve">При добавлении предмета необходимо заполнить всю информацию о нем. Все поля, в том числе и изображение – обязательны для заполнения (использование в </w:t>
+      </w:r>
+      <w:proofErr w:type="spellStart"/>
+      <w:r>
+        <w:rPr>
+          <w:rFonts w:ascii="Times New Roman" w:hAnsi="Times New Roman" w:cs="Times New Roman"/>
+          <w:sz w:val="26"/>
+          <w:szCs w:val="26"/>
+        </w:rPr>
+        <w:t>крафтах</w:t>
+      </w:r>
+      <w:proofErr w:type="spellEnd"/>
+      <w:r>
+        <w:rPr>
+          <w:rFonts w:ascii="Times New Roman" w:hAnsi="Times New Roman" w:cs="Times New Roman"/>
+          <w:sz w:val="26"/>
+          <w:szCs w:val="26"/>
+        </w:rPr>
+        <w:t xml:space="preserve"> сюда не входит).</w:t>
       </w:r>
     </w:p>
     <w:p>
@@ -543,10 +599,10 @@
           <w:lang w:eastAsia="ru-RU"/>
         </w:rPr>
         <w:drawing>
-          <wp:inline distT="0" distB="0" distL="0" distR="0" wp14:anchorId="504FE7F7" wp14:editId="133BE97F">
-            <wp:extent cx="4730400" cy="3552730"/>
-            <wp:effectExtent l="19050" t="19050" r="13335" b="10160"/>
-            <wp:docPr id="9" name="Рисунок 9"/>
+          <wp:inline distT="0" distB="0" distL="0" distR="0" wp14:anchorId="0FDDBB25" wp14:editId="3C284C9E">
+            <wp:extent cx="4730400" cy="3686223"/>
+            <wp:effectExtent l="19050" t="19050" r="13335" b="9525"/>
+            <wp:docPr id="3" name="Рисунок 3"/>
             <wp:cNvGraphicFramePr>
               <a:graphicFrameLocks xmlns:a="http://schemas.openxmlformats.org/drawingml/2006/main" noChangeAspect="1"/>
             </wp:cNvGraphicFramePr>
@@ -566,7 +622,7 @@
                   <pic:spPr>
                     <a:xfrm>
                       <a:off x="0" y="0"/>
-                      <a:ext cx="4730400" cy="3552730"/>
+                      <a:ext cx="4730400" cy="3686223"/>
                     </a:xfrm>
                     <a:prstGeom prst="rect">
                       <a:avLst/>
@@ -604,6 +660,7 @@
         </w:rPr>
         <w:t>Модель предмета (</w:t>
       </w:r>
+      <w:proofErr w:type="spellStart"/>
       <w:r>
         <w:rPr>
           <w:rFonts w:ascii="Times New Roman" w:hAnsi="Times New Roman" w:cs="Times New Roman"/>
@@ -613,6 +670,7 @@
         </w:rPr>
         <w:t>ShopItem</w:t>
       </w:r>
+      <w:proofErr w:type="spellEnd"/>
       <w:r>
         <w:rPr>
           <w:rFonts w:ascii="Times New Roman" w:hAnsi="Times New Roman" w:cs="Times New Roman"/>
@@ -715,8 +773,68 @@
           <w:rFonts w:ascii="Times New Roman" w:hAnsi="Times New Roman" w:cs="Times New Roman"/>
           <w:sz w:val="26"/>
           <w:szCs w:val="26"/>
+          <w:highlight w:val="yellow"/>
         </w:rPr>
         <w:lastRenderedPageBreak/>
+        <w:t xml:space="preserve">Игровой </w:t>
+      </w:r>
+      <w:r>
+        <w:rPr>
+          <w:rFonts w:ascii="Times New Roman" w:hAnsi="Times New Roman" w:cs="Times New Roman"/>
+          <w:sz w:val="26"/>
+          <w:szCs w:val="26"/>
+          <w:highlight w:val="yellow"/>
+          <w:lang w:val="en-US"/>
+        </w:rPr>
+        <w:t>ID</w:t>
+      </w:r>
+      <w:r>
+        <w:rPr>
+          <w:rFonts w:ascii="Times New Roman" w:hAnsi="Times New Roman" w:cs="Times New Roman"/>
+          <w:sz w:val="26"/>
+          <w:szCs w:val="26"/>
+          <w:highlight w:val="yellow"/>
+        </w:rPr>
+        <w:t xml:space="preserve"> (</w:t>
+      </w:r>
+      <w:r>
+        <w:rPr>
+          <w:rFonts w:ascii="Times New Roman" w:hAnsi="Times New Roman" w:cs="Times New Roman"/>
+          <w:sz w:val="26"/>
+          <w:szCs w:val="26"/>
+          <w:highlight w:val="yellow"/>
+          <w:lang w:val="en-US"/>
+        </w:rPr>
+        <w:t>id</w:t>
+      </w:r>
+      <w:r>
+        <w:rPr>
+          <w:rFonts w:ascii="Times New Roman" w:hAnsi="Times New Roman" w:cs="Times New Roman"/>
+          <w:sz w:val="26"/>
+          <w:szCs w:val="26"/>
+          <w:highlight w:val="yellow"/>
+        </w:rPr>
+        <w:t xml:space="preserve"> предмета в игре)</w:t>
+      </w:r>
+    </w:p>
+    <w:p>
+      <w:pPr>
+        <w:pStyle w:val="a3"/>
+        <w:spacing w:after="0" w:line="360" w:lineRule="auto"/>
+        <w:ind w:left="0" w:firstLine="709"/>
+        <w:contextualSpacing w:val="0"/>
+        <w:rPr>
+          <w:rFonts w:ascii="Times New Roman" w:hAnsi="Times New Roman" w:cs="Times New Roman"/>
+          <w:sz w:val="26"/>
+          <w:szCs w:val="26"/>
+        </w:rPr>
+      </w:pPr>
+      <w:r>
+        <w:rPr>
+          <w:rFonts w:ascii="Times New Roman" w:hAnsi="Times New Roman" w:cs="Times New Roman"/>
+          <w:sz w:val="26"/>
+          <w:szCs w:val="26"/>
+        </w:rPr>
         <w:t>Категория</w:t>
       </w:r>
       <w:r>
@@ -743,6 +861,7 @@
         </w:rPr>
         <w:t xml:space="preserve"> </w:t>
       </w:r>
+      <w:proofErr w:type="spellStart"/>
       <w:r>
         <w:rPr>
           <w:rFonts w:ascii="Times New Roman" w:hAnsi="Times New Roman" w:cs="Times New Roman"/>
@@ -752,6 +871,7 @@
         </w:rPr>
         <w:t>int</w:t>
       </w:r>
+      <w:proofErr w:type="spellEnd"/>
       <w:r>
         <w:rPr>
           <w:rFonts w:ascii="Times New Roman" w:hAnsi="Times New Roman" w:cs="Times New Roman"/>
@@ -811,6 +931,7 @@
         </w:rPr>
         <w:t xml:space="preserve"> </w:t>
       </w:r>
+      <w:proofErr w:type="spellStart"/>
       <w:r>
         <w:rPr>
           <w:rFonts w:ascii="Times New Roman" w:hAnsi="Times New Roman" w:cs="Times New Roman"/>
@@ -820,6 +941,7 @@
         </w:rPr>
         <w:t>ShopItemCategory</w:t>
       </w:r>
+      <w:proofErr w:type="spellEnd"/>
       <w:r>
         <w:rPr>
           <w:rFonts w:ascii="Times New Roman" w:hAnsi="Times New Roman" w:cs="Times New Roman"/>
@@ -889,6 +1011,14 @@
         </w:rPr>
         <w:t>- оставить заглушкой, в модель пока не добавлять (см. дополнение в конце)</w:t>
       </w:r>
+      <w:r>
+        <w:rPr>
+          <w:rFonts w:ascii="Times New Roman" w:hAnsi="Times New Roman" w:cs="Times New Roman"/>
+          <w:sz w:val="26"/>
+          <w:szCs w:val="26"/>
+        </w:rPr>
+        <w:t>.</w:t>
+      </w:r>
     </w:p>
     <w:p>
       <w:pPr>
@@ -938,51 +1068,113 @@
           <w:rFonts w:ascii="Times New Roman" w:hAnsi="Times New Roman" w:cs="Times New Roman"/>
           <w:sz w:val="26"/>
           <w:szCs w:val="26"/>
-          <w:lang w:val="en-US"/>
-        </w:rPr>
-      </w:pPr>
-      <w:r>
-        <w:rPr>
-          <w:rFonts w:ascii="Times New Roman" w:hAnsi="Times New Roman" w:cs="Times New Roman"/>
-          <w:sz w:val="26"/>
-          <w:szCs w:val="26"/>
-          <w:lang w:val="en-US"/>
-        </w:rPr>
-        <w:t xml:space="preserve">Цена </w:t>
-      </w:r>
-      <w:r>
-        <w:rPr>
-          <w:rFonts w:ascii="Times New Roman" w:hAnsi="Times New Roman" w:cs="Times New Roman"/>
-          <w:sz w:val="26"/>
-          <w:szCs w:val="26"/>
-          <w:lang w:val="en-US"/>
-        </w:rPr>
-        <w:t>(</w:t>
-      </w:r>
-      <w:r>
-        <w:rPr>
-          <w:rFonts w:ascii="Times New Roman" w:hAnsi="Times New Roman" w:cs="Times New Roman"/>
-          <w:sz w:val="26"/>
-          <w:szCs w:val="26"/>
-          <w:lang w:val="en-US"/>
-        </w:rPr>
-        <w:t xml:space="preserve">тип </w:t>
-      </w:r>
-      <w:r>
-        <w:rPr>
-          <w:rFonts w:ascii="Times New Roman" w:hAnsi="Times New Roman" w:cs="Times New Roman"/>
-          <w:sz w:val="26"/>
-          <w:szCs w:val="26"/>
-          <w:lang w:val="en-US"/>
-        </w:rPr>
-        <w:t>float)</w:t>
-      </w:r>
-      <w:r>
-        <w:rPr>
-          <w:rFonts w:ascii="Times New Roman" w:hAnsi="Times New Roman" w:cs="Times New Roman"/>
-          <w:sz w:val="26"/>
-          <w:szCs w:val="26"/>
-          <w:lang w:val="en-US"/>
+        </w:rPr>
+      </w:pPr>
+      <w:r>
+        <w:rPr>
+          <w:rFonts w:ascii="Times New Roman" w:hAnsi="Times New Roman" w:cs="Times New Roman"/>
+          <w:sz w:val="26"/>
+          <w:szCs w:val="26"/>
+        </w:rPr>
+        <w:t xml:space="preserve">Цена (тип </w:t>
+      </w:r>
+      <w:r>
+        <w:rPr>
+          <w:rFonts w:ascii="Times New Roman" w:hAnsi="Times New Roman" w:cs="Times New Roman"/>
+          <w:sz w:val="26"/>
+          <w:szCs w:val="26"/>
+          <w:lang w:val="en-US"/>
+        </w:rPr>
+        <w:t>float</w:t>
+      </w:r>
+      <w:r>
+        <w:rPr>
+          <w:rFonts w:ascii="Times New Roman" w:hAnsi="Times New Roman" w:cs="Times New Roman"/>
+          <w:sz w:val="26"/>
+          <w:szCs w:val="26"/>
+        </w:rPr>
+        <w:t>).</w:t>
+      </w:r>
+    </w:p>
+    <w:p>
+      <w:pPr>
+        <w:pStyle w:val="a3"/>
+        <w:spacing w:after="0" w:line="360" w:lineRule="auto"/>
+        <w:ind w:left="0" w:firstLine="709"/>
+        <w:contextualSpacing w:val="0"/>
+        <w:rPr>
+          <w:rFonts w:ascii="Times New Roman" w:hAnsi="Times New Roman" w:cs="Times New Roman"/>
+          <w:sz w:val="26"/>
+          <w:szCs w:val="26"/>
+        </w:rPr>
+      </w:pPr>
+      <w:r>
+        <w:rPr>
+          <w:rFonts w:ascii="Times New Roman" w:hAnsi="Times New Roman" w:cs="Times New Roman"/>
+          <w:sz w:val="26"/>
+          <w:szCs w:val="26"/>
+        </w:rPr>
+        <w:t xml:space="preserve">Использование в </w:t>
+      </w:r>
+      <w:proofErr w:type="spellStart"/>
+      <w:r>
+        <w:rPr>
+          <w:rFonts w:ascii="Times New Roman" w:hAnsi="Times New Roman" w:cs="Times New Roman"/>
+          <w:sz w:val="26"/>
+          <w:szCs w:val="26"/>
+        </w:rPr>
+        <w:t>крафтах</w:t>
+      </w:r>
+      <w:proofErr w:type="spellEnd"/>
+      <w:r>
+        <w:rPr>
+          <w:rFonts w:ascii="Times New Roman" w:hAnsi="Times New Roman" w:cs="Times New Roman"/>
+          <w:sz w:val="26"/>
+          <w:szCs w:val="26"/>
+        </w:rPr>
+        <w:t xml:space="preserve"> является списком с </w:t>
+      </w:r>
+      <w:proofErr w:type="spellStart"/>
+      <w:r>
+        <w:rPr>
+          <w:rFonts w:ascii="Times New Roman" w:hAnsi="Times New Roman" w:cs="Times New Roman"/>
+          <w:sz w:val="26"/>
+          <w:szCs w:val="26"/>
+        </w:rPr>
+        <w:t>мультивыбором</w:t>
+      </w:r>
+      <w:proofErr w:type="spellEnd"/>
+      <w:r>
+        <w:rPr>
+          <w:rFonts w:ascii="Times New Roman" w:hAnsi="Times New Roman" w:cs="Times New Roman"/>
+          <w:sz w:val="26"/>
+          <w:szCs w:val="26"/>
+        </w:rPr>
+        <w:t xml:space="preserve">, где можно выбрать предметы, в </w:t>
+      </w:r>
+      <w:proofErr w:type="spellStart"/>
+      <w:r>
+        <w:rPr>
+          <w:rFonts w:ascii="Times New Roman" w:hAnsi="Times New Roman" w:cs="Times New Roman"/>
+          <w:sz w:val="26"/>
+          <w:szCs w:val="26"/>
+        </w:rPr>
+        <w:t>крафтах</w:t>
+      </w:r>
+      <w:proofErr w:type="spellEnd"/>
+      <w:r>
+        <w:rPr>
+          <w:rFonts w:ascii="Times New Roman" w:hAnsi="Times New Roman" w:cs="Times New Roman"/>
+          <w:sz w:val="26"/>
+          <w:szCs w:val="26"/>
+        </w:rPr>
+        <w:t xml:space="preserve"> которых используется данный предмет</w:t>
+      </w:r>
+      <w:r>
+        <w:rPr>
+          <w:rFonts w:ascii="Times New Roman" w:hAnsi="Times New Roman" w:cs="Times New Roman"/>
+          <w:sz w:val="26"/>
+          <w:szCs w:val="26"/>
         </w:rPr>
         <w:t>.</w:t>
       </w:r>
@@ -1005,15 +1197,7 @@
           <w:sz w:val="26"/>
           <w:szCs w:val="26"/>
         </w:rPr>
-        <w:t>Использование в крафтах является списком с мультивыбором, где можно выбрать предметы, в крафтах которых используется данный предмет</w:t>
-      </w:r>
-      <w:r>
-        <w:rPr>
-          <w:rFonts w:ascii="Times New Roman" w:hAnsi="Times New Roman" w:cs="Times New Roman"/>
-          <w:sz w:val="26"/>
-          <w:szCs w:val="26"/>
-        </w:rPr>
-        <w:t>.</w:t>
+        <w:t>Требования при разработке:</w:t>
       </w:r>
     </w:p>
     <w:p>
@@ -1034,27 +1218,6 @@
           <w:sz w:val="26"/>
           <w:szCs w:val="26"/>
         </w:rPr>
-        <w:t>Требования при разработке:</w:t>
-      </w:r>
-    </w:p>
-    <w:p>
-      <w:pPr>
-        <w:pStyle w:val="a3"/>
-        <w:spacing w:after="0" w:line="360" w:lineRule="auto"/>
-        <w:ind w:left="0" w:firstLine="709"/>
-        <w:contextualSpacing w:val="0"/>
-        <w:rPr>
-          <w:rFonts w:ascii="Times New Roman" w:hAnsi="Times New Roman" w:cs="Times New Roman"/>
-          <w:sz w:val="26"/>
-          <w:szCs w:val="26"/>
-        </w:rPr>
-      </w:pPr>
-      <w:r>
-        <w:rPr>
-          <w:rFonts w:ascii="Times New Roman" w:hAnsi="Times New Roman" w:cs="Times New Roman"/>
-          <w:sz w:val="26"/>
-          <w:szCs w:val="26"/>
-        </w:rPr>
         <w:t xml:space="preserve">Поле наименование должно иметь тип </w:t>
       </w:r>
       <w:r>
@@ -1080,7 +1243,51 @@
           <w:sz w:val="26"/>
           <w:szCs w:val="26"/>
         </w:rPr>
-        <w:t>описание – textarea</w:t>
+        <w:t xml:space="preserve">описание – </w:t>
+      </w:r>
+      <w:proofErr w:type="spellStart"/>
+      <w:r>
+        <w:rPr>
+          <w:rFonts w:ascii="Times New Roman" w:hAnsi="Times New Roman" w:cs="Times New Roman"/>
+          <w:sz w:val="26"/>
+          <w:szCs w:val="26"/>
+        </w:rPr>
+        <w:t>textarea</w:t>
+      </w:r>
+      <w:proofErr w:type="spellEnd"/>
+      <w:r>
+        <w:rPr>
+          <w:rFonts w:ascii="Times New Roman" w:hAnsi="Times New Roman" w:cs="Times New Roman"/>
+          <w:sz w:val="26"/>
+          <w:szCs w:val="26"/>
+        </w:rPr>
+        <w:t xml:space="preserve">; игровой </w:t>
+      </w:r>
+      <w:r>
+        <w:rPr>
+          <w:rFonts w:ascii="Times New Roman" w:hAnsi="Times New Roman" w:cs="Times New Roman"/>
+          <w:sz w:val="26"/>
+          <w:szCs w:val="26"/>
+          <w:lang w:val="en-US"/>
+        </w:rPr>
+        <w:t>id</w:t>
+      </w:r>
+      <w:r>
+        <w:rPr>
+          <w:rFonts w:ascii="Times New Roman" w:hAnsi="Times New Roman" w:cs="Times New Roman"/>
+          <w:sz w:val="26"/>
+          <w:szCs w:val="26"/>
+        </w:rPr>
+        <w:t xml:space="preserve"> – </w:t>
+      </w:r>
+      <w:r>
+        <w:rPr>
+          <w:rFonts w:ascii="Times New Roman" w:hAnsi="Times New Roman" w:cs="Times New Roman"/>
+          <w:sz w:val="26"/>
+          <w:szCs w:val="26"/>
+          <w:lang w:val="en-US"/>
+        </w:rPr>
+        <w:t>number</w:t>
       </w:r>
       <w:r>
         <w:rPr>
@@ -1123,6 +1330,7 @@
         </w:rPr>
         <w:t>дефолтное расширение изображения (</w:t>
       </w:r>
+      <w:proofErr w:type="spellStart"/>
       <w:r>
         <w:rPr>
           <w:rFonts w:ascii="Times New Roman" w:hAnsi="Times New Roman" w:cs="Times New Roman"/>
@@ -1132,6 +1340,7 @@
         </w:rPr>
         <w:t>png</w:t>
       </w:r>
+      <w:proofErr w:type="spellEnd"/>
       <w:r>
         <w:rPr>
           <w:rFonts w:ascii="Times New Roman" w:hAnsi="Times New Roman" w:cs="Times New Roman"/>
@@ -1195,15 +1404,54 @@
           <w:sz w:val="26"/>
           <w:szCs w:val="26"/>
         </w:rPr>
-        <w:t>. Заглушку для выбора «Использование в крафтах» не ставить (см. описание в конце).</w:t>
-      </w:r>
-      <w:r>
-        <w:rPr>
-          <w:rFonts w:ascii="Times New Roman" w:hAnsi="Times New Roman" w:cs="Times New Roman"/>
-          <w:sz w:val="26"/>
-          <w:szCs w:val="26"/>
-        </w:rPr>
-        <w:t xml:space="preserve"> </w:t>
+        <w:t xml:space="preserve">; </w:t>
+      </w:r>
+      <w:r>
+        <w:rPr>
+          <w:rFonts w:ascii="Times New Roman" w:hAnsi="Times New Roman" w:cs="Times New Roman"/>
+          <w:sz w:val="26"/>
+          <w:szCs w:val="26"/>
+          <w:highlight w:val="yellow"/>
+        </w:rPr>
+        <w:t xml:space="preserve">категория и модификации - </w:t>
+      </w:r>
+      <w:proofErr w:type="spellStart"/>
+      <w:r>
+        <w:rPr>
+          <w:rFonts w:ascii="Times New Roman" w:hAnsi="Times New Roman" w:cs="Times New Roman"/>
+          <w:sz w:val="26"/>
+          <w:szCs w:val="26"/>
+          <w:highlight w:val="yellow"/>
+          <w:lang w:val="en-US"/>
+        </w:rPr>
+        <w:t>combobox</w:t>
+      </w:r>
+      <w:proofErr w:type="spellEnd"/>
+      <w:r>
+        <w:rPr>
+          <w:rFonts w:ascii="Times New Roman" w:hAnsi="Times New Roman" w:cs="Times New Roman"/>
+          <w:sz w:val="26"/>
+          <w:szCs w:val="26"/>
+        </w:rPr>
+        <w:t xml:space="preserve">. Заглушку для выбора «Использование в </w:t>
+      </w:r>
+      <w:proofErr w:type="spellStart"/>
+      <w:r>
+        <w:rPr>
+          <w:rFonts w:ascii="Times New Roman" w:hAnsi="Times New Roman" w:cs="Times New Roman"/>
+          <w:sz w:val="26"/>
+          <w:szCs w:val="26"/>
+        </w:rPr>
+        <w:t>крафтах</w:t>
+      </w:r>
+      <w:proofErr w:type="spellEnd"/>
+      <w:r>
+        <w:rPr>
+          <w:rFonts w:ascii="Times New Roman" w:hAnsi="Times New Roman" w:cs="Times New Roman"/>
+          <w:sz w:val="26"/>
+          <w:szCs w:val="26"/>
+        </w:rPr>
+        <w:t>» не ставить (см. описание в конце).</w:t>
       </w:r>
     </w:p>
     <w:p>
@@ -1310,11 +1558,12 @@
           <w:noProof/>
           <w:lang w:eastAsia="ru-RU"/>
         </w:rPr>
+        <w:lastRenderedPageBreak/>
         <w:drawing>
-          <wp:inline distT="0" distB="0" distL="0" distR="0" wp14:anchorId="01168A63" wp14:editId="4073FAE2">
-            <wp:extent cx="4730400" cy="4114007"/>
-            <wp:effectExtent l="19050" t="19050" r="13335" b="20320"/>
-            <wp:docPr id="10" name="Рисунок 10"/>
+          <wp:inline distT="0" distB="0" distL="0" distR="0" wp14:anchorId="7C14452B" wp14:editId="4B7D74DD">
+            <wp:extent cx="4730400" cy="4526623"/>
+            <wp:effectExtent l="19050" t="19050" r="13335" b="26670"/>
+            <wp:docPr id="2" name="Рисунок 2"/>
             <wp:cNvGraphicFramePr>
               <a:graphicFrameLocks xmlns:a="http://schemas.openxmlformats.org/drawingml/2006/main" noChangeAspect="1"/>
             </wp:cNvGraphicFramePr>
@@ -1334,7 +1583,7 @@
                   <pic:spPr>
                     <a:xfrm>
                       <a:off x="0" y="0"/>
-                      <a:ext cx="4730400" cy="4114007"/>
+                      <a:ext cx="4730400" cy="4526623"/>
                     </a:xfrm>
                     <a:prstGeom prst="rect">
                       <a:avLst/>
@@ -1370,7 +1619,6 @@
           <w:sz w:val="26"/>
           <w:szCs w:val="26"/>
         </w:rPr>
-        <w:lastRenderedPageBreak/>
         <w:t>Требования при разработке:</w:t>
       </w:r>
     </w:p>
@@ -1392,7 +1640,25 @@
           <w:sz w:val="26"/>
           <w:szCs w:val="26"/>
         </w:rPr>
-        <w:t>Изображение выводить картинкой. Загружать только при отправке формы на сервер и валидности данных. Если есть ошибки в остальных полях или самом изображении – просто показывать страницу с ошибками (изображение должно быть старое).</w:t>
+        <w:t xml:space="preserve">Изображение выводить картинкой. Загружать только при отправке формы на сервер и </w:t>
+      </w:r>
+      <w:proofErr w:type="spellStart"/>
+      <w:r>
+        <w:rPr>
+          <w:rFonts w:ascii="Times New Roman" w:hAnsi="Times New Roman" w:cs="Times New Roman"/>
+          <w:sz w:val="26"/>
+          <w:szCs w:val="26"/>
+        </w:rPr>
+        <w:t>валидности</w:t>
+      </w:r>
+      <w:proofErr w:type="spellEnd"/>
+      <w:r>
+        <w:rPr>
+          <w:rFonts w:ascii="Times New Roman" w:hAnsi="Times New Roman" w:cs="Times New Roman"/>
+          <w:sz w:val="26"/>
+          <w:szCs w:val="26"/>
+        </w:rPr>
+        <w:t xml:space="preserve"> данных. Если есть ошибки в остальных полях или самом изображении – просто показывать страницу с ошибками (изображение должно быть старое).</w:t>
       </w:r>
     </w:p>
     <w:p>
@@ -1461,6 +1727,7 @@
         </w:rPr>
         <w:t xml:space="preserve">Ползунок имеет </w:t>
       </w:r>
+      <w:proofErr w:type="spellStart"/>
       <w:r>
         <w:rPr>
           <w:rFonts w:ascii="Times New Roman" w:hAnsi="Times New Roman" w:cs="Times New Roman"/>
@@ -1469,13 +1736,32 @@
         </w:rPr>
         <w:t>range</w:t>
       </w:r>
-      <w:r>
-        <w:rPr>
-          <w:rFonts w:ascii="Times New Roman" w:hAnsi="Times New Roman" w:cs="Times New Roman"/>
-          <w:sz w:val="26"/>
-          <w:szCs w:val="26"/>
-        </w:rPr>
-        <w:t xml:space="preserve"> от 0 до 64х. Если пользователь желает бОльшее кол-во товара, он должен отметить галочкой «Свое кол-во» и вписать желаемое кол-во товара в появившееся поле для ввода.</w:t>
+      <w:proofErr w:type="spellEnd"/>
+      <w:r>
+        <w:rPr>
+          <w:rFonts w:ascii="Times New Roman" w:hAnsi="Times New Roman" w:cs="Times New Roman"/>
+          <w:sz w:val="26"/>
+          <w:szCs w:val="26"/>
+        </w:rPr>
+        <w:t xml:space="preserve"> от 0 до 64х. Если пользователь желает </w:t>
+      </w:r>
+      <w:proofErr w:type="spellStart"/>
+      <w:r>
+        <w:rPr>
+          <w:rFonts w:ascii="Times New Roman" w:hAnsi="Times New Roman" w:cs="Times New Roman"/>
+          <w:sz w:val="26"/>
+          <w:szCs w:val="26"/>
+        </w:rPr>
+        <w:t>бОльшее</w:t>
+      </w:r>
+      <w:proofErr w:type="spellEnd"/>
+      <w:r>
+        <w:rPr>
+          <w:rFonts w:ascii="Times New Roman" w:hAnsi="Times New Roman" w:cs="Times New Roman"/>
+          <w:sz w:val="26"/>
+          <w:szCs w:val="26"/>
+        </w:rPr>
+        <w:t xml:space="preserve"> кол-во товара, он должен отметить галочкой «Свое кол-во» и вписать желаемое кол-во товара в появившееся поле для ввода.</w:t>
       </w:r>
     </w:p>
     <w:p>
@@ -1495,6 +1781,7 @@
           <w:noProof/>
           <w:lang w:eastAsia="ru-RU"/>
         </w:rPr>
+        <w:lastRenderedPageBreak/>
         <w:drawing>
           <wp:inline distT="0" distB="0" distL="0" distR="0" wp14:anchorId="29883968" wp14:editId="3C05F124">
             <wp:extent cx="4730400" cy="3547674"/>
@@ -1654,6 +1941,7 @@
         </w:rPr>
         <w:t xml:space="preserve">При изменении ползунка или поля для ввода число в тексте «Сумма </w:t>
       </w:r>
+      <w:proofErr w:type="spellStart"/>
       <w:r>
         <w:rPr>
           <w:rFonts w:ascii="Times New Roman" w:hAnsi="Times New Roman" w:cs="Times New Roman"/>
@@ -1663,6 +1951,7 @@
         </w:rPr>
         <w:t>xxxx</w:t>
       </w:r>
+      <w:proofErr w:type="spellEnd"/>
       <w:r>
         <w:rPr>
           <w:rFonts w:ascii="Times New Roman" w:hAnsi="Times New Roman" w:cs="Times New Roman"/>
@@ -1671,6 +1960,7 @@
         </w:rPr>
         <w:t xml:space="preserve"> </w:t>
       </w:r>
+      <w:proofErr w:type="spellStart"/>
       <w:r>
         <w:rPr>
           <w:rFonts w:ascii="Times New Roman" w:hAnsi="Times New Roman" w:cs="Times New Roman"/>
@@ -1680,6 +1970,7 @@
         </w:rPr>
         <w:t>Gont</w:t>
       </w:r>
+      <w:proofErr w:type="spellEnd"/>
       <w:r>
         <w:rPr>
           <w:rFonts w:ascii="Times New Roman" w:hAnsi="Times New Roman" w:cs="Times New Roman"/>
@@ -1760,6 +2051,7 @@
         </w:rPr>
         <w:t xml:space="preserve"> При покупке создается объект </w:t>
       </w:r>
+      <w:proofErr w:type="spellStart"/>
       <w:r>
         <w:rPr>
           <w:rFonts w:ascii="Times New Roman" w:hAnsi="Times New Roman" w:cs="Times New Roman"/>
@@ -1769,6 +2061,7 @@
         </w:rPr>
         <w:t>PlayerItem</w:t>
       </w:r>
+      <w:proofErr w:type="spellEnd"/>
       <w:r>
         <w:rPr>
           <w:rFonts w:ascii="Times New Roman" w:hAnsi="Times New Roman" w:cs="Times New Roman"/>
@@ -1796,7 +2089,6 @@
           <w:sz w:val="26"/>
           <w:szCs w:val="26"/>
         </w:rPr>
-        <w:lastRenderedPageBreak/>
         <w:t>При приобретении товара не забываем отнимать деньги у пользователя.</w:t>
       </w:r>
     </w:p>
@@ -1816,14 +2108,25 @@
           <w:szCs w:val="26"/>
         </w:rPr>
       </w:pPr>
-      <w:r>
-        <w:rPr>
-          <w:rFonts w:ascii="Times New Roman" w:hAnsi="Times New Roman" w:cs="Times New Roman"/>
-          <w:sz w:val="26"/>
-          <w:szCs w:val="26"/>
-          <w:lang w:val="en-US"/>
-        </w:rPr>
-        <w:t xml:space="preserve">Удаление </w:t>
+      <w:proofErr w:type="spellStart"/>
+      <w:r>
+        <w:rPr>
+          <w:rFonts w:ascii="Times New Roman" w:hAnsi="Times New Roman" w:cs="Times New Roman"/>
+          <w:sz w:val="26"/>
+          <w:szCs w:val="26"/>
+          <w:lang w:val="en-US"/>
+        </w:rPr>
+        <w:t>Удаление</w:t>
+      </w:r>
+      <w:proofErr w:type="spellEnd"/>
+      <w:r>
+        <w:rPr>
+          <w:rFonts w:ascii="Times New Roman" w:hAnsi="Times New Roman" w:cs="Times New Roman"/>
+          <w:sz w:val="26"/>
+          <w:szCs w:val="26"/>
+          <w:lang w:val="en-US"/>
+        </w:rPr>
+        <w:t xml:space="preserve"> </w:t>
       </w:r>
       <w:r>
         <w:rPr>
@@ -1860,10 +2163,26 @@
           <w:sz w:val="26"/>
           <w:szCs w:val="26"/>
         </w:rPr>
-        <w:t xml:space="preserve"> При удалении редирект делать так же на главную страницу магазина.</w:t>
-      </w:r>
-      <w:bookmarkStart w:id="0" w:name="_GoBack"/>
-      <w:bookmarkEnd w:id="0"/>
+        <w:t xml:space="preserve"> При удалении </w:t>
+      </w:r>
+      <w:proofErr w:type="spellStart"/>
+      <w:r>
+        <w:rPr>
+          <w:rFonts w:ascii="Times New Roman" w:hAnsi="Times New Roman" w:cs="Times New Roman"/>
+          <w:sz w:val="26"/>
+          <w:szCs w:val="26"/>
+        </w:rPr>
+        <w:t>редирект</w:t>
+      </w:r>
+      <w:proofErr w:type="spellEnd"/>
+      <w:r>
+        <w:rPr>
+          <w:rFonts w:ascii="Times New Roman" w:hAnsi="Times New Roman" w:cs="Times New Roman"/>
+          <w:sz w:val="26"/>
+          <w:szCs w:val="26"/>
+        </w:rPr>
+        <w:t xml:space="preserve"> делать так же на главную страницу магазина.</w:t>
+      </w:r>
     </w:p>
     <w:p>
       <w:pPr>
@@ -1882,6 +2201,7 @@
           <w:noProof/>
           <w:lang w:eastAsia="ru-RU"/>
         </w:rPr>
+        <w:lastRenderedPageBreak/>
         <w:drawing>
           <wp:inline distT="0" distB="0" distL="0" distR="0" wp14:anchorId="3DFC1D49" wp14:editId="0374F1D2">
             <wp:extent cx="4730400" cy="3550202"/>
@@ -1963,15 +2283,7 @@
           <w:sz w:val="26"/>
           <w:szCs w:val="26"/>
         </w:rPr>
-        <w:t>При удалении предмета проследить чтобы объекты со связями не удалялись вместе с ним (имеются в виду категория и модификация которые указаны вместе с предметом)</w:t>
-      </w:r>
-      <w:r>
-        <w:rPr>
-          <w:rFonts w:ascii="Times New Roman" w:hAnsi="Times New Roman" w:cs="Times New Roman"/>
-          <w:sz w:val="26"/>
-          <w:szCs w:val="26"/>
-        </w:rPr>
-        <w:t>.</w:t>
+        <w:t>При удалении предмета проследить чтобы объекты со связями не удалялись вместе с ним (имеются в виду категория и модификация которые указаны вместе с предметом).</w:t>
       </w:r>
     </w:p>
     <w:p>
@@ -2092,7 +2404,25 @@
           <w:sz w:val="26"/>
           <w:szCs w:val="26"/>
         </w:rPr>
-        <w:t>Дерево крафтов, а также выбор предметов, в которых данный используется как материал, будет разрабатываться позднее (</w:t>
+        <w:t xml:space="preserve">Дерево </w:t>
+      </w:r>
+      <w:proofErr w:type="spellStart"/>
+      <w:r>
+        <w:rPr>
+          <w:rFonts w:ascii="Times New Roman" w:hAnsi="Times New Roman" w:cs="Times New Roman"/>
+          <w:sz w:val="26"/>
+          <w:szCs w:val="26"/>
+        </w:rPr>
+        <w:t>крафтов</w:t>
+      </w:r>
+      <w:proofErr w:type="spellEnd"/>
+      <w:r>
+        <w:rPr>
+          <w:rFonts w:ascii="Times New Roman" w:hAnsi="Times New Roman" w:cs="Times New Roman"/>
+          <w:sz w:val="26"/>
+          <w:szCs w:val="26"/>
+        </w:rPr>
+        <w:t>, а также выбор предметов, в которых данный используется как материал, будет разрабатываться позднее (</w:t>
       </w:r>
       <w:r>
         <w:rPr>
@@ -2170,7 +2500,6 @@
           <w:rFonts w:ascii="Times New Roman" w:hAnsi="Times New Roman" w:cs="Times New Roman"/>
           <w:sz w:val="26"/>
           <w:szCs w:val="26"/>
-          <w:lang w:val="en-US"/>
         </w:rPr>
         <w:t>/</w:t>
       </w:r>
@@ -2201,6 +2530,7 @@
         </w:rPr>
         <w:t>Модель предмета (</w:t>
       </w:r>
+      <w:proofErr w:type="spellStart"/>
       <w:r>
         <w:rPr>
           <w:rFonts w:ascii="Times New Roman" w:hAnsi="Times New Roman" w:cs="Times New Roman"/>
@@ -2210,6 +2540,7 @@
         </w:rPr>
         <w:t>ShopItem</w:t>
       </w:r>
+      <w:proofErr w:type="spellEnd"/>
       <w:r>
         <w:rPr>
           <w:rFonts w:ascii="Times New Roman" w:hAnsi="Times New Roman" w:cs="Times New Roman"/>
@@ -2266,6 +2597,7 @@
         </w:rPr>
         <w:t xml:space="preserve"> как и </w:t>
       </w:r>
+      <w:proofErr w:type="spellStart"/>
       <w:r>
         <w:rPr>
           <w:rFonts w:ascii="Times New Roman" w:hAnsi="Times New Roman" w:cs="Times New Roman"/>
@@ -2275,6 +2607,7 @@
         </w:rPr>
         <w:t>PlayerItem</w:t>
       </w:r>
+      <w:proofErr w:type="spellEnd"/>
       <w:r>
         <w:rPr>
           <w:rFonts w:ascii="Times New Roman" w:hAnsi="Times New Roman" w:cs="Times New Roman"/>
@@ -2319,7 +2652,25 @@
           <w:sz w:val="26"/>
           <w:szCs w:val="26"/>
         </w:rPr>
-        <w:t>Хлебные крошки так же – отдельный таск. Можно пока вставить как заглушку.</w:t>
+        <w:t xml:space="preserve">Хлебные крошки так же – отдельный </w:t>
+      </w:r>
+      <w:proofErr w:type="spellStart"/>
+      <w:r>
+        <w:rPr>
+          <w:rFonts w:ascii="Times New Roman" w:hAnsi="Times New Roman" w:cs="Times New Roman"/>
+          <w:sz w:val="26"/>
+          <w:szCs w:val="26"/>
+        </w:rPr>
+        <w:t>таск</w:t>
+      </w:r>
+      <w:proofErr w:type="spellEnd"/>
+      <w:r>
+        <w:rPr>
+          <w:rFonts w:ascii="Times New Roman" w:hAnsi="Times New Roman" w:cs="Times New Roman"/>
+          <w:sz w:val="26"/>
+          <w:szCs w:val="26"/>
+        </w:rPr>
+        <w:t>. Можно пока вставить как заглушку.</w:t>
       </w:r>
     </w:p>
     <w:p>
@@ -2416,6 +2767,7 @@
         </w:rPr>
         <w:t xml:space="preserve"> (</w:t>
       </w:r>
+      <w:proofErr w:type="spellStart"/>
       <w:r>
         <w:rPr>
           <w:rFonts w:ascii="Times New Roman" w:hAnsi="Times New Roman" w:cs="Times New Roman"/>
@@ -2425,6 +2777,7 @@
         </w:rPr>
         <w:t>ShopItem</w:t>
       </w:r>
+      <w:proofErr w:type="spellEnd"/>
       <w:r>
         <w:rPr>
           <w:rFonts w:ascii="Times New Roman" w:hAnsi="Times New Roman" w:cs="Times New Roman"/>
@@ -2504,38 +2857,98 @@
           <w:sz w:val="26"/>
           <w:szCs w:val="26"/>
         </w:rPr>
-        <w:t xml:space="preserve">Модель </w:t>
-      </w:r>
-      <w:r>
-        <w:rPr>
-          <w:rFonts w:ascii="Times New Roman" w:hAnsi="Times New Roman" w:cs="Times New Roman"/>
-          <w:sz w:val="26"/>
-          <w:szCs w:val="26"/>
-          <w:lang w:val="en-US"/>
-        </w:rPr>
-        <w:t>ShopSale.</w:t>
-      </w:r>
-    </w:p>
-    <w:p>
-      <w:pPr>
-        <w:pStyle w:val="a3"/>
-        <w:spacing w:after="0" w:line="360" w:lineRule="auto"/>
-        <w:ind w:left="0" w:firstLine="709"/>
-        <w:rPr>
-          <w:rFonts w:ascii="Times New Roman" w:hAnsi="Times New Roman" w:cs="Times New Roman"/>
-          <w:sz w:val="26"/>
-          <w:szCs w:val="26"/>
-          <w:lang w:val="en-US"/>
-        </w:rPr>
-      </w:pPr>
-      <w:r>
-        <w:rPr>
-          <w:rFonts w:ascii="Times New Roman" w:hAnsi="Times New Roman" w:cs="Times New Roman"/>
-          <w:sz w:val="26"/>
-          <w:szCs w:val="26"/>
-          <w:lang w:val="en-US"/>
-        </w:rPr>
-        <w:t>Item – (int) foreign key for ShopItem.</w:t>
+        <w:t>Модель</w:t>
+      </w:r>
+      <w:r>
+        <w:rPr>
+          <w:rFonts w:ascii="Times New Roman" w:hAnsi="Times New Roman" w:cs="Times New Roman"/>
+          <w:sz w:val="26"/>
+          <w:szCs w:val="26"/>
+          <w:lang w:val="en-US"/>
+        </w:rPr>
+        <w:t xml:space="preserve"> </w:t>
+      </w:r>
+      <w:proofErr w:type="spellStart"/>
+      <w:r>
+        <w:rPr>
+          <w:rFonts w:ascii="Times New Roman" w:hAnsi="Times New Roman" w:cs="Times New Roman"/>
+          <w:sz w:val="26"/>
+          <w:szCs w:val="26"/>
+          <w:lang w:val="en-US"/>
+        </w:rPr>
+        <w:t>ShopSale</w:t>
+      </w:r>
+      <w:proofErr w:type="spellEnd"/>
+      <w:r>
+        <w:rPr>
+          <w:rFonts w:ascii="Times New Roman" w:hAnsi="Times New Roman" w:cs="Times New Roman"/>
+          <w:sz w:val="26"/>
+          <w:szCs w:val="26"/>
+          <w:lang w:val="en-US"/>
+        </w:rPr>
+        <w:t>.</w:t>
+      </w:r>
+    </w:p>
+    <w:p>
+      <w:pPr>
+        <w:pStyle w:val="a3"/>
+        <w:spacing w:after="0" w:line="360" w:lineRule="auto"/>
+        <w:ind w:left="0" w:firstLine="709"/>
+        <w:rPr>
+          <w:rFonts w:ascii="Times New Roman" w:hAnsi="Times New Roman" w:cs="Times New Roman"/>
+          <w:sz w:val="26"/>
+          <w:szCs w:val="26"/>
+          <w:lang w:val="en-US"/>
+        </w:rPr>
+      </w:pPr>
+      <w:r>
+        <w:rPr>
+          <w:rFonts w:ascii="Times New Roman" w:hAnsi="Times New Roman" w:cs="Times New Roman"/>
+          <w:sz w:val="26"/>
+          <w:szCs w:val="26"/>
+          <w:lang w:val="en-US"/>
+        </w:rPr>
+        <w:t>Item – (</w:t>
+      </w:r>
+      <w:proofErr w:type="spellStart"/>
+      <w:r>
+        <w:rPr>
+          <w:rFonts w:ascii="Times New Roman" w:hAnsi="Times New Roman" w:cs="Times New Roman"/>
+          <w:sz w:val="26"/>
+          <w:szCs w:val="26"/>
+          <w:lang w:val="en-US"/>
+        </w:rPr>
+        <w:t>int</w:t>
+      </w:r>
+      <w:proofErr w:type="spellEnd"/>
+      <w:r>
+        <w:rPr>
+          <w:rFonts w:ascii="Times New Roman" w:hAnsi="Times New Roman" w:cs="Times New Roman"/>
+          <w:sz w:val="26"/>
+          <w:szCs w:val="26"/>
+          <w:lang w:val="en-US"/>
+        </w:rPr>
+        <w:t xml:space="preserve">) foreign key for </w:t>
+      </w:r>
+      <w:proofErr w:type="spellStart"/>
+      <w:r>
+        <w:rPr>
+          <w:rFonts w:ascii="Times New Roman" w:hAnsi="Times New Roman" w:cs="Times New Roman"/>
+          <w:sz w:val="26"/>
+          <w:szCs w:val="26"/>
+          <w:lang w:val="en-US"/>
+        </w:rPr>
+        <w:t>ShopItem</w:t>
+      </w:r>
+      <w:proofErr w:type="spellEnd"/>
+      <w:r>
+        <w:rPr>
+          <w:rFonts w:ascii="Times New Roman" w:hAnsi="Times New Roman" w:cs="Times New Roman"/>
+          <w:sz w:val="26"/>
+          <w:szCs w:val="26"/>
+          <w:lang w:val="en-US"/>
+        </w:rPr>
+        <w:t>.</w:t>
       </w:r>
     </w:p>
     <w:p>
@@ -2633,7 +3046,6 @@
           <w:rFonts w:ascii="Times New Roman" w:hAnsi="Times New Roman" w:cs="Times New Roman"/>
           <w:sz w:val="26"/>
           <w:szCs w:val="26"/>
-          <w:lang w:val="en-US"/>
         </w:rPr>
       </w:pPr>
       <w:r>
@@ -2649,10 +3061,10 @@
           <w:rFonts w:ascii="Times New Roman" w:hAnsi="Times New Roman" w:cs="Times New Roman"/>
           <w:sz w:val="26"/>
           <w:szCs w:val="26"/>
-          <w:lang w:val="en-US"/>
         </w:rPr>
         <w:t xml:space="preserve"> </w:t>
       </w:r>
+      <w:proofErr w:type="spellStart"/>
       <w:r>
         <w:rPr>
           <w:rFonts w:ascii="Times New Roman" w:hAnsi="Times New Roman" w:cs="Times New Roman"/>
@@ -2662,12 +3074,12 @@
         </w:rPr>
         <w:t>ShopItemCategory</w:t>
       </w:r>
-      <w:r>
-        <w:rPr>
-          <w:rFonts w:ascii="Times New Roman" w:hAnsi="Times New Roman" w:cs="Times New Roman"/>
-          <w:sz w:val="26"/>
-          <w:szCs w:val="26"/>
-          <w:lang w:val="en-US"/>
+      <w:proofErr w:type="spellEnd"/>
+      <w:r>
+        <w:rPr>
+          <w:rFonts w:ascii="Times New Roman" w:hAnsi="Times New Roman" w:cs="Times New Roman"/>
+          <w:sz w:val="26"/>
+          <w:szCs w:val="26"/>
         </w:rPr>
         <w:t>.</w:t>
       </w:r>
@@ -2691,7 +3103,27 @@
           <w:szCs w:val="26"/>
           <w:lang w:val="en-US"/>
         </w:rPr>
-        <w:t>Id – (int) primary key.</w:t>
+        <w:t>Id – (</w:t>
+      </w:r>
+      <w:proofErr w:type="spellStart"/>
+      <w:r>
+        <w:rPr>
+          <w:rFonts w:ascii="Times New Roman" w:hAnsi="Times New Roman" w:cs="Times New Roman"/>
+          <w:sz w:val="26"/>
+          <w:szCs w:val="26"/>
+          <w:lang w:val="en-US"/>
+        </w:rPr>
+        <w:t>int</w:t>
+      </w:r>
+      <w:proofErr w:type="spellEnd"/>
+      <w:r>
+        <w:rPr>
+          <w:rFonts w:ascii="Times New Roman" w:hAnsi="Times New Roman" w:cs="Times New Roman"/>
+          <w:sz w:val="26"/>
+          <w:szCs w:val="26"/>
+          <w:lang w:val="en-US"/>
+        </w:rPr>
+        <w:t>) primary key.</w:t>
       </w:r>
     </w:p>
     <w:p>
@@ -2751,7 +3183,32 @@
           <w:szCs w:val="26"/>
           <w:lang w:val="en-US"/>
         </w:rPr>
-        <w:t xml:space="preserve">Description – (string) </w:t>
+        <w:t>Description</w:t>
+      </w:r>
+      <w:r>
+        <w:rPr>
+          <w:rFonts w:ascii="Times New Roman" w:hAnsi="Times New Roman" w:cs="Times New Roman"/>
+          <w:sz w:val="26"/>
+          <w:szCs w:val="26"/>
+        </w:rPr>
+        <w:t xml:space="preserve"> – (</w:t>
+      </w:r>
+      <w:r>
+        <w:rPr>
+          <w:rFonts w:ascii="Times New Roman" w:hAnsi="Times New Roman" w:cs="Times New Roman"/>
+          <w:sz w:val="26"/>
+          <w:szCs w:val="26"/>
+          <w:lang w:val="en-US"/>
+        </w:rPr>
+        <w:t>string</w:t>
+      </w:r>
+      <w:r>
+        <w:rPr>
+          <w:rFonts w:ascii="Times New Roman" w:hAnsi="Times New Roman" w:cs="Times New Roman"/>
+          <w:sz w:val="26"/>
+          <w:szCs w:val="26"/>
+        </w:rPr>
+        <w:t xml:space="preserve">) </w:t>
       </w:r>
       <w:r>
         <w:rPr>
@@ -2780,7 +3237,25 @@
           <w:szCs w:val="26"/>
         </w:rPr>
         <w:lastRenderedPageBreak/>
-        <w:t xml:space="preserve">Все дополнения к тз будут добавлены с </w:t>
+        <w:t xml:space="preserve">Все дополнения к </w:t>
+      </w:r>
+      <w:proofErr w:type="spellStart"/>
+      <w:r>
+        <w:rPr>
+          <w:rFonts w:ascii="Times New Roman" w:hAnsi="Times New Roman" w:cs="Times New Roman"/>
+          <w:sz w:val="26"/>
+          <w:szCs w:val="26"/>
+        </w:rPr>
+        <w:t>тз</w:t>
+      </w:r>
+      <w:proofErr w:type="spellEnd"/>
+      <w:r>
+        <w:rPr>
+          <w:rFonts w:ascii="Times New Roman" w:hAnsi="Times New Roman" w:cs="Times New Roman"/>
+          <w:sz w:val="26"/>
+          <w:szCs w:val="26"/>
+        </w:rPr>
+        <w:t xml:space="preserve"> будут добавлены с </w:t>
       </w:r>
       <w:r>
         <w:rPr>

</xml_diff>